<commit_message>
Deploying to gh-pages from @ csci-1301/csci-1301.github.io@c0469d0b9825f2c038590fb639f76485de340781 🚀
</commit_message>
<xml_diff>
--- a/software_install.docx
+++ b/software_install.docx
@@ -34,7 +34,7 @@
         <w:pStyle w:val="Date"/>
       </w:pPr>
       <w:r>
-        <w:t xml:space="preserve">August  12, 2021 (11:51:32 AM)</w:t>
+        <w:t xml:space="preserve">August  12, 2021 (02:10:17 PM)</w:t>
       </w:r>
     </w:p>
     <w:sdt>
@@ -77,7 +77,7 @@
         <w:pStyle w:val="FirstParagraph"/>
       </w:pPr>
       <w:r>
-        <w:t xml:space="preserve">You probably already installed a software in your life, be it</w:t>
+        <w:t xml:space="preserve">You probably already installed software in your life, be it</w:t>
       </w:r>
       <w:r>
         <w:t xml:space="preserve"> </w:t>
@@ -125,7 +125,7 @@
         <w:t xml:space="preserve"> </w:t>
       </w:r>
       <w:r>
-        <w:t xml:space="preserve">However, depending on if you installed it on a phone, a tablet, a computer, and depending on the operating systems (Android, Windows 10, iOS, Ubuntu, etc.) your experience may have varied drastically.</w:t>
+        <w:t xml:space="preserve">However, depending on whether you installed it on a phone, a tablet, a computer, and depending on the operating systems (Android, Windows 10, iOS, Ubuntu, etc.) your experience may have varied drastically.</w:t>
       </w:r>
     </w:p>
     <w:p>
@@ -178,13 +178,13 @@
         <w:t xml:space="preserve"> </w:t>
       </w:r>
       <w:r>
-        <w:t xml:space="preserve">and the act of downloading a software using your browser and then installing it using the navigator, there can be a lot of differences, but in all those circumstances you should keep security in mind.</w:t>
-      </w:r>
-      <w:r>
-        <w:t xml:space="preserve"> </w:t>
-      </w:r>
-      <w:r>
-        <w:t xml:space="preserve">In addition of making sure that you are downloading the software from a trusted source, you should also be vigilant about the information the software will be able to access about e.g. your private life.</w:t>
+        <w:t xml:space="preserve">and the act of downloading software using your browser and then installing it using the navigator, there can be a lot of differences, but in all those circumstances you should keep security in mind.</w:t>
+      </w:r>
+      <w:r>
+        <w:t xml:space="preserve"> </w:t>
+      </w:r>
+      <w:r>
+        <w:t xml:space="preserve">In addition to making sure that you are downloading the software from a trusted source, you should also be vigilant about the information the software will be able to access about e.g. your private life.</w:t>
       </w:r>
     </w:p>
     <w:p>
@@ -192,7 +192,7 @@
         <w:pStyle w:val="BodyText"/>
       </w:pPr>
       <w:r>
-        <w:t xml:space="preserve">As data can be lost or corrupted upon downloading, many plat-form now uses</w:t>
+        <w:t xml:space="preserve">As data can be lost or corrupted upon downloading, many platforms now use</w:t>
       </w:r>
       <w:r>
         <w:t xml:space="preserve"> </w:t>
@@ -202,7 +202,7 @@
           <w:rPr>
             <w:rStyle w:val="Hyperlink"/>
           </w:rPr>
-          <w:t xml:space="preserve">checksum</w:t>
+          <w:t xml:space="preserve">checksums</w:t>
         </w:r>
       </w:hyperlink>
       <w:r>
@@ -215,7 +215,7 @@
         <w:t xml:space="preserve"> </w:t>
       </w:r>
       <w:r>
-        <w:t xml:space="preserve">This is an excellent practise that can also be performed</w:t>
+        <w:t xml:space="preserve">This is an excellent practice that can also be performed</w:t>
       </w:r>
       <w:r>
         <w:t xml:space="preserve"> </w:t>
@@ -304,7 +304,7 @@
         <w:pStyle w:val="BodyText"/>
       </w:pPr>
       <w:r>
-        <w:t xml:space="preserve">We have not implemented a checksum-matching (yet!), but you can trust this code as it was coded by your instructors, and hosted on a plat-form using</w:t>
+        <w:t xml:space="preserve">We have not implemented checksum-matching (yet!), but you can trust this code as it was coded by your instructors, and hosted on a platform using</w:t>
       </w:r>
       <w:r>
         <w:t xml:space="preserve"> </w:t>
@@ -321,7 +321,7 @@
         <w:t xml:space="preserve"> </w:t>
       </w:r>
       <w:r>
-        <w:t xml:space="preserve">and were every action is tracked using</w:t>
+        <w:t xml:space="preserve">where every action is tracked using</w:t>
       </w:r>
       <w:r>
         <w:t xml:space="preserve"> </w:t>
@@ -341,7 +341,7 @@
         <w:t xml:space="preserve"> </w:t>
       </w:r>
       <w:r>
-        <w:t xml:space="preserve">Concretely, this means that only somebody who manages to steal your instructor’s credentials, their phone, and thwart all the other instructor’s vigilance would be able to host malicious code on our plat-form: while we certainly imagine that this is theoretically possible, we hope that you will agree that the probability is low enough for you to trust the code on this site.</w:t>
+        <w:t xml:space="preserve">Concretely, this means that only somebody who manages to steal your instructor’s credentials and their phone, and thwart all the other instructors’ vigilance, would be able to host malicious code on our platform: while we certainly imagine that this is theoretically possible, we hope that you will agree that the probability is low enough for you to trust the code on this site.</w:t>
       </w:r>
     </w:p>
     <w:p>
@@ -373,7 +373,7 @@
         <w:t xml:space="preserve"> </w:t>
       </w:r>
       <w:r>
-        <w:t xml:space="preserve">code found on-line, on the other hand, gives a good chance of facing unpleasant surprises: while there certainly is a lot of useful, good code on websites like</w:t>
+        <w:t xml:space="preserve">code found on-line, on the other hand, gives you a good chance of facing unpleasant surprises: while there certainly is a lot of useful, good code on websites like</w:t>
       </w:r>
       <w:r>
         <w:t xml:space="preserve"> </w:t>
@@ -440,7 +440,7 @@
         <w:t xml:space="preserve"> </w:t>
       </w:r>
       <w:r>
-        <w:t xml:space="preserve">There are many available IDEs, and some can accomodate multiple different programming languages.</w:t>
+        <w:t xml:space="preserve">There are many available IDEs, and some can accommodate multiple different programming languages.</w:t>
       </w:r>
     </w:p>
     <w:p>
@@ -462,7 +462,7 @@
         </w:r>
       </w:hyperlink>
       <w:r>
-        <w:t xml:space="preserve">: some are cross-platforms (meaning you can use them on macOS, windows or Linux), some are provided free of charge, some have not been updated in a long time.</w:t>
+        <w:t xml:space="preserve">: some are cross-platforms (meaning you can use them on macOS, Windows or Linux), some are provided free of charge, some have not been updated in a long time.</w:t>
       </w:r>
       <w:r>
         <w:t xml:space="preserve"> </w:t>
@@ -519,7 +519,7 @@
         <w:t xml:space="preserve"> </w:t>
       </w:r>
       <w:r>
-        <w:t xml:space="preserve">While the last two are accessible on every operating systems, Visual Studio is available only for windows, and in a slightly different version for macOS.</w:t>
+        <w:t xml:space="preserve">While the last two are accessible on every operating systems, Visual Studio is available only for Windows, and in a slightly different version for macOS.</w:t>
       </w:r>
     </w:p>
     <w:p>
@@ -600,7 +600,7 @@
         <w:pStyle w:val="Heading2"/>
       </w:pPr>
       <w:r>
-        <w:t xml:space="preserve">Installing an Ide On Your Own Computer</w:t>
+        <w:t xml:space="preserve">Installing an IDE On Your Own Computer</w:t>
       </w:r>
     </w:p>
     <w:p>
@@ -745,7 +745,7 @@
           <w:iCs/>
           <w:i/>
         </w:rPr>
-        <w:t xml:space="preserve">code</w:t>
+        <w:t xml:space="preserve">Code</w:t>
       </w:r>
       <w:r>
         <w:t xml:space="preserve">”</w:t>
@@ -1475,7 +1475,7 @@
           <w:rPr>
             <w:rStyle w:val="Hyperlink"/>
           </w:rPr>
-          <w:t xml:space="preserve">fill this form</w:t>
+          <w:t xml:space="preserve">fill out this form</w:t>
         </w:r>
       </w:hyperlink>
       <w:r>
@@ -1499,7 +1499,7 @@
         <w:pStyle w:val="BodyText"/>
       </w:pPr>
       <w:r>
-        <w:t xml:space="preserve">Note that jetbrains offers to use a SHA-256 checksum (for instance,</w:t>
+        <w:t xml:space="preserve">Note that Jetbrains offers to use a SHA-256 checksum (for instance,</w:t>
       </w:r>
       <w:r>
         <w:t xml:space="preserve"> </w:t>
@@ -1571,7 +1571,7 @@
         <w:t xml:space="preserve"> </w:t>
       </w:r>
       <w:r>
-        <w:t xml:space="preserve">manager to run a linux-based distribution or a windows-image on top of your operating system.</w:t>
+        <w:t xml:space="preserve">manager to run a linux-based distribution or a Windows image on top of your operating system.</w:t>
       </w:r>
     </w:p>
     <w:p>

</xml_diff>

<commit_message>
Deploying to gh-pages from @ csci-1301/csci-1301.github.io@a162a8f6c7113475ddd71c79a377b6c4ce837cee 🚀
</commit_message>
<xml_diff>
--- a/software_install.docx
+++ b/software_install.docx
@@ -34,7 +34,7 @@
         <w:pStyle w:val="Date"/>
       </w:pPr>
       <w:r>
-        <w:t xml:space="preserve">February   7, 2022 (09:02:47 PM)</w:t>
+        <w:t xml:space="preserve">February   8, 2022 (04:07:46 PM)</w:t>
       </w:r>
     </w:p>
     <w:sdt>
@@ -391,7 +391,7 @@
       </w:r>
     </w:p>
     <w:bookmarkEnd w:id="35"/>
-    <w:bookmarkStart w:id="78" w:name="accessing-an-ide"/>
+    <w:bookmarkStart w:id="81" w:name="accessing-an-ide"/>
     <w:p>
       <w:pPr>
         <w:pStyle w:val="Heading1"/>
@@ -594,7 +594,7 @@
         <w:t xml:space="preserve">You should not rely on it for the duration of this course.</w:t>
       </w:r>
     </w:p>
-    <w:bookmarkStart w:id="70" w:name="installing-an-ide-on-your-own-computer"/>
+    <w:bookmarkStart w:id="73" w:name="installing-an-ide-on-your-own-computer"/>
     <w:p>
       <w:pPr>
         <w:pStyle w:val="Heading2"/>
@@ -1540,12 +1540,283 @@
       </w:r>
     </w:p>
     <w:bookmarkEnd w:id="62"/>
-    <w:bookmarkStart w:id="69" w:name="installing-anything-anywhere"/>
+    <w:bookmarkStart w:id="65" w:name="installing-geany-on-your-own-computer"/>
     <w:p>
       <w:pPr>
         <w:pStyle w:val="Heading3"/>
       </w:pPr>
       <w:r>
+        <w:t xml:space="preserve">Installing Geany On Your Own Computer</w:t>
+      </w:r>
+    </w:p>
+    <w:p>
+      <w:pPr>
+        <w:pStyle w:val="FirstParagraph"/>
+      </w:pPr>
+      <w:r>
+        <w:rPr>
+          <w:bCs/>
+          <w:b/>
+        </w:rPr>
+        <w:t xml:space="preserve">Note:</w:t>
+      </w:r>
+      <w:r>
+        <w:t xml:space="preserve"> </w:t>
+      </w:r>
+      <w:r>
+        <w:t xml:space="preserve">This method will only allow you edit and compile individual .cs files, and will not compile C# Solution Projects (which will be required by the fifth week of lab). We would recommend learning another one of the IDEs listed above. If you still seek to use Geany throughout this course, you will be on your own to find a way to configure Geany to work with C# Solution Projects.</w:t>
+      </w:r>
+    </w:p>
+    <w:p>
+      <w:pPr>
+        <w:pStyle w:val="BodyText"/>
+      </w:pPr>
+      <w:r>
+        <w:t xml:space="preserve">You can download Geany</w:t>
+      </w:r>
+      <w:r>
+        <w:t xml:space="preserve"> </w:t>
+      </w:r>
+      <w:hyperlink r:id="rId63">
+        <w:r>
+          <w:rPr>
+            <w:rStyle w:val="Hyperlink"/>
+          </w:rPr>
+          <w:t xml:space="preserve">from their website</w:t>
+        </w:r>
+      </w:hyperlink>
+      <w:r>
+        <w:t xml:space="preserve">, for any operating system.</w:t>
+      </w:r>
+    </w:p>
+    <w:p>
+      <w:pPr>
+        <w:pStyle w:val="BodyText"/>
+      </w:pPr>
+      <w:r>
+        <w:t xml:space="preserve">Unfortunately, Geany does not natively build and compile C# code. To use Geany as a text editor for C#, we must download the Mono C# compiler</w:t>
+      </w:r>
+      <w:r>
+        <w:t xml:space="preserve"> </w:t>
+      </w:r>
+      <w:hyperlink r:id="rId64">
+        <w:r>
+          <w:rPr>
+            <w:rStyle w:val="Hyperlink"/>
+          </w:rPr>
+          <w:t xml:space="preserve">from their website</w:t>
+        </w:r>
+      </w:hyperlink>
+      <w:r>
+        <w:t xml:space="preserve">. Make sure to download the most recent version to assure your compiler has the most up-to-date version of</w:t>
+      </w:r>
+      <w:r>
+        <w:t xml:space="preserve"> </w:t>
+      </w:r>
+      <w:r>
+        <w:t xml:space="preserve">“</w:t>
+      </w:r>
+      <w:r>
+        <w:t xml:space="preserve">.NET</w:t>
+      </w:r>
+      <w:r>
+        <w:t xml:space="preserve">”</w:t>
+      </w:r>
+      <w:r>
+        <w:t xml:space="preserve">. Once you download Mono, locate the</w:t>
+      </w:r>
+      <w:r>
+        <w:t xml:space="preserve"> </w:t>
+      </w:r>
+      <w:r>
+        <w:t xml:space="preserve">“</w:t>
+      </w:r>
+      <w:r>
+        <w:t xml:space="preserve">csc.bat</w:t>
+      </w:r>
+      <w:r>
+        <w:t xml:space="preserve">”</w:t>
+      </w:r>
+      <w:r>
+        <w:t xml:space="preserve"> </w:t>
+      </w:r>
+      <w:r>
+        <w:t xml:space="preserve">file in Mono’s</w:t>
+      </w:r>
+      <w:r>
+        <w:t xml:space="preserve"> </w:t>
+      </w:r>
+      <w:r>
+        <w:t xml:space="preserve">“</w:t>
+      </w:r>
+      <w:r>
+        <w:t xml:space="preserve">bin</w:t>
+      </w:r>
+      <w:r>
+        <w:t xml:space="preserve">”</w:t>
+      </w:r>
+      <w:r>
+        <w:t xml:space="preserve"> </w:t>
+      </w:r>
+      <w:r>
+        <w:t xml:space="preserve">folder and copy the file path. Now open a .cs file using Geany. Click the arrow next to the</w:t>
+      </w:r>
+      <w:r>
+        <w:t xml:space="preserve"> </w:t>
+      </w:r>
+      <w:r>
+        <w:t xml:space="preserve">“</w:t>
+      </w:r>
+      <w:r>
+        <w:t xml:space="preserve">Build</w:t>
+      </w:r>
+      <w:r>
+        <w:t xml:space="preserve">”</w:t>
+      </w:r>
+      <w:r>
+        <w:t xml:space="preserve"> </w:t>
+      </w:r>
+      <w:r>
+        <w:t xml:space="preserve">Button and click</w:t>
+      </w:r>
+      <w:r>
+        <w:t xml:space="preserve"> </w:t>
+      </w:r>
+      <w:r>
+        <w:t xml:space="preserve">“</w:t>
+      </w:r>
+      <w:r>
+        <w:t xml:space="preserve">Set Build Commands</w:t>
+      </w:r>
+      <w:r>
+        <w:t xml:space="preserve">”</w:t>
+      </w:r>
+      <w:r>
+        <w:t xml:space="preserve"> </w:t>
+      </w:r>
+      <w:r>
+        <w:t xml:space="preserve">from the dropdown menu.</w:t>
+      </w:r>
+    </w:p>
+    <w:p>
+      <w:pPr>
+        <w:pStyle w:val="BodyText"/>
+      </w:pPr>
+      <w:r>
+        <w:t xml:space="preserve">In the</w:t>
+      </w:r>
+      <w:r>
+        <w:t xml:space="preserve"> </w:t>
+      </w:r>
+      <w:r>
+        <w:t xml:space="preserve">“</w:t>
+      </w:r>
+      <w:r>
+        <w:t xml:space="preserve">Set Build Commands</w:t>
+      </w:r>
+      <w:r>
+        <w:t xml:space="preserve">”</w:t>
+      </w:r>
+      <w:r>
+        <w:t xml:space="preserve"> </w:t>
+      </w:r>
+      <w:r>
+        <w:t xml:space="preserve">window, erase the entry next to the</w:t>
+      </w:r>
+      <w:r>
+        <w:t xml:space="preserve"> </w:t>
+      </w:r>
+      <w:r>
+        <w:t xml:space="preserve">“</w:t>
+      </w:r>
+      <w:r>
+        <w:t xml:space="preserve">Compile</w:t>
+      </w:r>
+      <w:r>
+        <w:t xml:space="preserve">”</w:t>
+      </w:r>
+      <w:r>
+        <w:t xml:space="preserve"> </w:t>
+      </w:r>
+      <w:r>
+        <w:t xml:space="preserve">button and paste the file path to the</w:t>
+      </w:r>
+      <w:r>
+        <w:t xml:space="preserve"> </w:t>
+      </w:r>
+      <w:r>
+        <w:t xml:space="preserve">“</w:t>
+      </w:r>
+      <w:r>
+        <w:t xml:space="preserve">csc.bat</w:t>
+      </w:r>
+      <w:r>
+        <w:t xml:space="preserve">”</w:t>
+      </w:r>
+      <w:r>
+        <w:t xml:space="preserve"> </w:t>
+      </w:r>
+      <w:r>
+        <w:t xml:space="preserve">in qutotation marks. After the file path, create a single space followed by</w:t>
+      </w:r>
+      <w:r>
+        <w:t xml:space="preserve"> </w:t>
+      </w:r>
+      <w:r>
+        <w:t xml:space="preserve">“</w:t>
+      </w:r>
+      <w:r>
+        <w:t xml:space="preserve">%f</w:t>
+      </w:r>
+      <w:r>
+        <w:t xml:space="preserve">”</w:t>
+      </w:r>
+      <w:r>
+        <w:t xml:space="preserve"> </w:t>
+      </w:r>
+      <w:r>
+        <w:t xml:space="preserve">with the quotaion marks. Confirm the change by clicking OK and now you will be able to compile, build, and execute</w:t>
+      </w:r>
+      <w:r>
+        <w:t xml:space="preserve"> </w:t>
+      </w:r>
+      <w:r>
+        <w:rPr>
+          <w:bCs/>
+          <w:b/>
+        </w:rPr>
+        <w:t xml:space="preserve">standalone</w:t>
+      </w:r>
+      <w:r>
+        <w:t xml:space="preserve"> </w:t>
+      </w:r>
+      <w:r>
+        <w:t xml:space="preserve">.cs files.</w:t>
+      </w:r>
+    </w:p>
+    <w:p>
+      <w:pPr>
+        <w:pStyle w:val="CaptionedFigure"/>
+      </w:pPr>
+      <w:r>
+        <w:t xml:space="preserve">Set Build Commands Example</w:t>
+      </w:r>
+    </w:p>
+    <w:p>
+      <w:pPr>
+        <w:pStyle w:val="ImageCaption"/>
+      </w:pPr>
+      <w:r>
+        <w:t xml:space="preserve">Set Build Commands Example</w:t>
+      </w:r>
+    </w:p>
+    <w:bookmarkEnd w:id="65"/>
+    <w:bookmarkStart w:id="72" w:name="installing-anything-anywhere"/>
+    <w:p>
+      <w:pPr>
+        <w:pStyle w:val="Heading3"/>
+      </w:pPr>
+      <w:r>
         <w:t xml:space="preserve">Installing Anything Anywhere</w:t>
       </w:r>
     </w:p>
@@ -1559,7 +1830,7 @@
       <w:r>
         <w:t xml:space="preserve"> </w:t>
       </w:r>
-      <w:hyperlink r:id="rId63">
+      <w:hyperlink r:id="rId66">
         <w:r>
           <w:rPr>
             <w:rStyle w:val="Hyperlink"/>
@@ -1584,7 +1855,7 @@
       <w:r>
         <w:t xml:space="preserve"> </w:t>
       </w:r>
-      <w:hyperlink r:id="rId63">
+      <w:hyperlink r:id="rId66">
         <w:r>
           <w:rPr>
             <w:rStyle w:val="Hyperlink"/>
@@ -1637,7 +1908,7 @@
       <w:r>
         <w:t xml:space="preserve"> </w:t>
       </w:r>
-      <w:hyperlink r:id="rId64">
+      <w:hyperlink r:id="rId67">
         <w:r>
           <w:rPr>
             <w:rStyle w:val="Hyperlink"/>
@@ -1657,7 +1928,7 @@
         </w:numPr>
         <w:pStyle w:val="Compact"/>
       </w:pPr>
-      <w:hyperlink r:id="rId65">
+      <w:hyperlink r:id="rId68">
         <w:r>
           <w:rPr>
             <w:rStyle w:val="Hyperlink"/>
@@ -1680,7 +1951,7 @@
         </w:numPr>
         <w:pStyle w:val="Compact"/>
       </w:pPr>
-      <w:hyperlink r:id="rId66">
+      <w:hyperlink r:id="rId69">
         <w:r>
           <w:rPr>
             <w:rStyle w:val="Hyperlink"/>
@@ -1741,7 +2012,7 @@
       <w:r>
         <w:t xml:space="preserve"> </w:t>
       </w:r>
-      <w:hyperlink r:id="rId67">
+      <w:hyperlink r:id="rId70">
         <w:r>
           <w:rPr>
             <w:rStyle w:val="Hyperlink"/>
@@ -1778,7 +2049,7 @@
       <w:r>
         <w:t xml:space="preserve"> </w:t>
       </w:r>
-      <w:hyperlink r:id="rId68">
+      <w:hyperlink r:id="rId71">
         <w:r>
           <w:rPr>
             <w:rStyle w:val="Hyperlink"/>
@@ -1790,9 +2061,9 @@
         <w:t xml:space="preserve">, which drastically reduces the interest for you to consider this option.</w:t>
       </w:r>
     </w:p>
-    <w:bookmarkEnd w:id="69"/>
-    <w:bookmarkEnd w:id="70"/>
-    <w:bookmarkStart w:id="71" w:name="X94cb8dd35a3b45f12443c1d1a04f7bd04726986"/>
+    <w:bookmarkEnd w:id="72"/>
+    <w:bookmarkEnd w:id="73"/>
+    <w:bookmarkStart w:id="74" w:name="X94cb8dd35a3b45f12443c1d1a04f7bd04726986"/>
     <w:p>
       <w:pPr>
         <w:pStyle w:val="Heading2"/>
@@ -1832,8 +2103,8 @@
         <w:t xml:space="preserve">Visual Studio should be pre-installed on every computer.</w:t>
       </w:r>
     </w:p>
-    <w:bookmarkEnd w:id="71"/>
-    <w:bookmarkStart w:id="77" w:name="compiling-code-on-line"/>
+    <w:bookmarkEnd w:id="74"/>
+    <w:bookmarkStart w:id="80" w:name="compiling-code-on-line"/>
     <w:p>
       <w:pPr>
         <w:pStyle w:val="Heading2"/>
@@ -1871,7 +2142,7 @@
         </w:numPr>
         <w:pStyle w:val="Compact"/>
       </w:pPr>
-      <w:hyperlink r:id="rId72">
+      <w:hyperlink r:id="rId75">
         <w:r>
           <w:rPr>
             <w:rStyle w:val="Hyperlink"/>
@@ -1888,7 +2159,7 @@
         </w:numPr>
         <w:pStyle w:val="Compact"/>
       </w:pPr>
-      <w:hyperlink r:id="rId73">
+      <w:hyperlink r:id="rId76">
         <w:r>
           <w:rPr>
             <w:rStyle w:val="Hyperlink"/>
@@ -1905,7 +2176,7 @@
         </w:numPr>
         <w:pStyle w:val="Compact"/>
       </w:pPr>
-      <w:hyperlink r:id="rId74">
+      <w:hyperlink r:id="rId77">
         <w:r>
           <w:rPr>
             <w:rStyle w:val="Hyperlink"/>
@@ -1922,7 +2193,7 @@
         </w:numPr>
         <w:pStyle w:val="Compact"/>
       </w:pPr>
-      <w:hyperlink r:id="rId75">
+      <w:hyperlink r:id="rId78">
         <w:r>
           <w:rPr>
             <w:rStyle w:val="Hyperlink"/>
@@ -1939,7 +2210,7 @@
         </w:numPr>
         <w:pStyle w:val="Compact"/>
       </w:pPr>
-      <w:hyperlink r:id="rId76">
+      <w:hyperlink r:id="rId79">
         <w:r>
           <w:rPr>
             <w:rStyle w:val="Hyperlink"/>
@@ -1962,8 +2233,8 @@
         <w:t xml:space="preserve">However, they can be a good support if you would like to test a short snippet of code but do not have access at the moment to a computer with MonoDevelop or Visual Studio installed.</w:t>
       </w:r>
     </w:p>
-    <w:bookmarkEnd w:id="77"/>
-    <w:bookmarkEnd w:id="78"/>
+    <w:bookmarkEnd w:id="80"/>
+    <w:bookmarkEnd w:id="81"/>
     <w:sectPr/>
   </w:body>
 </w:document>

</xml_diff>

<commit_message>
Deploying to gh-pages from @ csci-1301/csci-1301.github.io@97a15a07937ef3dbd7489d9c27cbfdf85d50c1dc 🚀
</commit_message>
<xml_diff>
--- a/software_install.docx
+++ b/software_install.docx
@@ -34,7 +34,7 @@
         <w:pStyle w:val="Date"/>
       </w:pPr>
       <w:r>
-        <w:t xml:space="preserve">February   8, 2022 (04:07:46 PM)</w:t>
+        <w:t xml:space="preserve">February   8, 2022 (04:57:57 PM)</w:t>
       </w:r>
     </w:p>
     <w:sdt>
@@ -391,7 +391,7 @@
       </w:r>
     </w:p>
     <w:bookmarkEnd w:id="35"/>
-    <w:bookmarkStart w:id="81" w:name="accessing-an-ide"/>
+    <w:bookmarkStart w:id="85" w:name="accessing-an-ide"/>
     <w:p>
       <w:pPr>
         <w:pStyle w:val="Heading1"/>
@@ -594,7 +594,7 @@
         <w:t xml:space="preserve">You should not rely on it for the duration of this course.</w:t>
       </w:r>
     </w:p>
-    <w:bookmarkStart w:id="73" w:name="installing-an-ide-on-your-own-computer"/>
+    <w:bookmarkStart w:id="77" w:name="installing-an-ide-on-your-own-computer"/>
     <w:p>
       <w:pPr>
         <w:pStyle w:val="Heading2"/>
@@ -1540,7 +1540,7 @@
       </w:r>
     </w:p>
     <w:bookmarkEnd w:id="62"/>
-    <w:bookmarkStart w:id="65" w:name="installing-geany-on-your-own-computer"/>
+    <w:bookmarkStart w:id="69" w:name="installing-geany-on-your-own-computer"/>
     <w:p>
       <w:pPr>
         <w:pStyle w:val="Heading3"/>
@@ -1551,20 +1551,345 @@
     </w:p>
     <w:p>
       <w:pPr>
+        <w:pStyle w:val="DefinitionTerm"/>
+      </w:pPr>
+      <w:r>
+        <w:t xml:space="preserve">Note:</w:t>
+      </w:r>
+    </w:p>
+    <w:p>
+      <w:pPr>
+        <w:pStyle w:val="Definition"/>
+      </w:pPr>
+      <w:r>
+        <w:rPr>
+          <w:iCs/>
+          <w:i/>
+        </w:rPr>
+        <w:t xml:space="preserve">This method will only allow you edit and compile individual .cs files, and will not compile C# Solution Projects (which will be required by the fifth week of lab). We would recommend learning another one of the IDEs listed above. If you still seek to use Geany throughout this course, you will be on your own to find a way to configure Geany to work with C# Solution Projects, and could start by reading</w:t>
+      </w:r>
+      <w:r>
+        <w:rPr>
+          <w:iCs/>
+          <w:i/>
+        </w:rPr>
+        <w:t xml:space="preserve"> </w:t>
+      </w:r>
+      <w:hyperlink r:id="rId63">
+        <w:r>
+          <w:rPr>
+            <w:rStyle w:val="Hyperlink"/>
+            <w:iCs/>
+            <w:i/>
+          </w:rPr>
+          <w:t xml:space="preserve">this exchange</w:t>
+        </w:r>
+      </w:hyperlink>
+      <w:r>
+        <w:rPr>
+          <w:iCs/>
+          <w:i/>
+        </w:rPr>
+        <w:t xml:space="preserve"> </w:t>
+      </w:r>
+      <w:r>
+        <w:rPr>
+          <w:iCs/>
+          <w:i/>
+        </w:rPr>
+        <w:t xml:space="preserve">(which is about projects in Linux, but applies equally well to projects in C#) or</w:t>
+      </w:r>
+      <w:r>
+        <w:rPr>
+          <w:iCs/>
+          <w:i/>
+        </w:rPr>
+        <w:t xml:space="preserve"> </w:t>
+      </w:r>
+      <w:hyperlink r:id="rId64">
+        <w:r>
+          <w:rPr>
+            <w:rStyle w:val="Hyperlink"/>
+            <w:iCs/>
+            <w:i/>
+          </w:rPr>
+          <w:t xml:space="preserve">this one</w:t>
+        </w:r>
+      </w:hyperlink>
+      <w:r>
+        <w:rPr>
+          <w:iCs/>
+          <w:i/>
+        </w:rPr>
+        <w:t xml:space="preserve">.</w:t>
+      </w:r>
+    </w:p>
+    <w:p>
+      <w:pPr>
         <w:pStyle w:val="FirstParagraph"/>
       </w:pPr>
       <w:r>
+        <w:t xml:space="preserve">You can download Geany</w:t>
+      </w:r>
+      <w:r>
+        <w:t xml:space="preserve"> </w:t>
+      </w:r>
+      <w:hyperlink r:id="rId65">
+        <w:r>
+          <w:rPr>
+            <w:rStyle w:val="Hyperlink"/>
+          </w:rPr>
+          <w:t xml:space="preserve">from their website</w:t>
+        </w:r>
+      </w:hyperlink>
+      <w:r>
+        <w:t xml:space="preserve">, for any operating system.</w:t>
+      </w:r>
+      <w:r>
+        <w:t xml:space="preserve"> </w:t>
+      </w:r>
+      <w:r>
+        <w:t xml:space="preserve">Unfortunately, Geany does not natively build and compile C# code. To use Geany as a text editor for C#, we must download the Mono C# compiler</w:t>
+      </w:r>
+      <w:r>
+        <w:t xml:space="preserve"> </w:t>
+      </w:r>
+      <w:hyperlink r:id="rId66">
+        <w:r>
+          <w:rPr>
+            <w:rStyle w:val="Hyperlink"/>
+          </w:rPr>
+          <w:t xml:space="preserve">from their website</w:t>
+        </w:r>
+      </w:hyperlink>
+      <w:r>
+        <w:t xml:space="preserve">. Make sure to download the most recent version to assure your compiler has the most up-to-date version of</w:t>
+      </w:r>
+      <w:r>
+        <w:t xml:space="preserve"> </w:t>
+      </w:r>
+      <w:r>
+        <w:t xml:space="preserve">“</w:t>
+      </w:r>
+      <w:r>
+        <w:t xml:space="preserve">.NET</w:t>
+      </w:r>
+      <w:r>
+        <w:t xml:space="preserve">”</w:t>
+      </w:r>
+      <w:r>
+        <w:t xml:space="preserve">.</w:t>
+      </w:r>
+    </w:p>
+    <w:p>
+      <w:pPr>
+        <w:pStyle w:val="BodyText"/>
+      </w:pPr>
+      <w:r>
+        <w:t xml:space="preserve">Once you installed Mono, locate the</w:t>
+      </w:r>
+      <w:r>
+        <w:t xml:space="preserve"> </w:t>
+      </w:r>
+      <w:r>
+        <w:t xml:space="preserve">“</w:t>
+      </w:r>
+      <w:r>
+        <w:t xml:space="preserve">csc.bat</w:t>
+      </w:r>
+      <w:r>
+        <w:t xml:space="preserve">”</w:t>
+      </w:r>
+      <w:r>
+        <w:t xml:space="preserve">,</w:t>
+      </w:r>
+      <w:r>
+        <w:t xml:space="preserve"> </w:t>
+      </w:r>
+      <w:r>
+        <w:t xml:space="preserve">“</w:t>
+      </w:r>
+      <w:r>
+        <w:t xml:space="preserve">csc.exe</w:t>
+      </w:r>
+      <w:r>
+        <w:t xml:space="preserve">”</w:t>
+      </w:r>
+      <w:r>
+        <w:t xml:space="preserve"> </w:t>
+      </w:r>
+      <w:r>
+        <w:t xml:space="preserve">or</w:t>
+      </w:r>
+      <w:r>
+        <w:t xml:space="preserve"> </w:t>
+      </w:r>
+      <w:r>
+        <w:t xml:space="preserve">“</w:t>
+      </w:r>
+      <w:r>
+        <w:t xml:space="preserve">csc</w:t>
+      </w:r>
+      <w:r>
+        <w:t xml:space="preserve">”</w:t>
+      </w:r>
+      <w:r>
+        <w:t xml:space="preserve"> </w:t>
+      </w:r>
+      <w:r>
+        <w:t xml:space="preserve">file in Mono’s</w:t>
+      </w:r>
+      <w:r>
+        <w:t xml:space="preserve"> </w:t>
+      </w:r>
+      <w:r>
+        <w:t xml:space="preserve">“</w:t>
+      </w:r>
+      <w:r>
+        <w:t xml:space="preserve">bin</w:t>
+      </w:r>
+      <w:r>
+        <w:t xml:space="preserve">”</w:t>
+      </w:r>
+      <w:r>
+        <w:t xml:space="preserve"> </w:t>
+      </w:r>
+      <w:r>
+        <w:t xml:space="preserve">folder and copy the file path.</w:t>
+      </w:r>
+      <w:r>
+        <w:t xml:space="preserve"> </w:t>
+      </w:r>
+      <w:r>
+        <w:t xml:space="preserve">This path can be of the form</w:t>
+      </w:r>
+    </w:p>
+    <w:p>
+      <w:pPr>
+        <w:pStyle w:val="SourceCode"/>
+      </w:pPr>
+      <w:r>
         <w:rPr>
-          <w:bCs/>
-          <w:b/>
+          <w:rStyle w:val="NormalTok"/>
         </w:rPr>
-        <w:t xml:space="preserve">Note:</w:t>
-      </w:r>
-      <w:r>
-        <w:t xml:space="preserve"> </w:t>
-      </w:r>
-      <w:r>
-        <w:t xml:space="preserve">This method will only allow you edit and compile individual .cs files, and will not compile C# Solution Projects (which will be required by the fifth week of lab). We would recommend learning another one of the IDEs listed above. If you still seek to use Geany throughout this course, you will be on your own to find a way to configure Geany to work with C# Solution Projects.</w:t>
+        <w:t xml:space="preserve">C</w:t>
+      </w:r>
+      <w:r>
+        <w:rPr>
+          <w:rStyle w:val="OperatorTok"/>
+        </w:rPr>
+        <w:t xml:space="preserve">:</w:t>
+      </w:r>
+      <w:r>
+        <w:rPr>
+          <w:rStyle w:val="NormalTok"/>
+        </w:rPr>
+        <w:t xml:space="preserve">\Program </w:t>
+      </w:r>
+      <w:r>
+        <w:rPr>
+          <w:rStyle w:val="FunctionTok"/>
+        </w:rPr>
+        <w:t xml:space="preserve">Files</w:t>
+      </w:r>
+      <w:r>
+        <w:rPr>
+          <w:rStyle w:val="NormalTok"/>
+        </w:rPr>
+        <w:t xml:space="preserve"> </w:t>
+      </w:r>
+      <w:r>
+        <w:rPr>
+          <w:rStyle w:val="OperatorTok"/>
+        </w:rPr>
+        <w:t xml:space="preserve">(</w:t>
+      </w:r>
+      <w:r>
+        <w:rPr>
+          <w:rStyle w:val="NormalTok"/>
+        </w:rPr>
+        <w:t xml:space="preserve">x86</w:t>
+      </w:r>
+      <w:r>
+        <w:rPr>
+          <w:rStyle w:val="OperatorTok"/>
+        </w:rPr>
+        <w:t xml:space="preserve">)</w:t>
+      </w:r>
+      <w:r>
+        <w:rPr>
+          <w:rStyle w:val="NormalTok"/>
+        </w:rPr>
+        <w:t xml:space="preserve">\Mono\bin\csc</w:t>
+      </w:r>
+      <w:r>
+        <w:rPr>
+          <w:rStyle w:val="OperatorTok"/>
+        </w:rPr>
+        <w:t xml:space="preserve">.</w:t>
+      </w:r>
+      <w:r>
+        <w:rPr>
+          <w:rStyle w:val="FunctionTok"/>
+        </w:rPr>
+        <w:t xml:space="preserve">bat</w:t>
+      </w:r>
+    </w:p>
+    <w:p>
+      <w:pPr>
+        <w:pStyle w:val="FirstParagraph"/>
+      </w:pPr>
+      <w:r>
+        <w:t xml:space="preserve">on windows, or</w:t>
+      </w:r>
+    </w:p>
+    <w:p>
+      <w:pPr>
+        <w:pStyle w:val="SourceCode"/>
+      </w:pPr>
+      <w:r>
+        <w:rPr>
+          <w:rStyle w:val="OperatorTok"/>
+        </w:rPr>
+        <w:t xml:space="preserve">/</w:t>
+      </w:r>
+      <w:r>
+        <w:rPr>
+          <w:rStyle w:val="NormalTok"/>
+        </w:rPr>
+        <w:t xml:space="preserve">usr</w:t>
+      </w:r>
+      <w:r>
+        <w:rPr>
+          <w:rStyle w:val="OperatorTok"/>
+        </w:rPr>
+        <w:t xml:space="preserve">/</w:t>
+      </w:r>
+      <w:r>
+        <w:rPr>
+          <w:rStyle w:val="NormalTok"/>
+        </w:rPr>
+        <w:t xml:space="preserve">bin</w:t>
+      </w:r>
+      <w:r>
+        <w:rPr>
+          <w:rStyle w:val="OperatorTok"/>
+        </w:rPr>
+        <w:t xml:space="preserve">/</w:t>
+      </w:r>
+      <w:r>
+        <w:rPr>
+          <w:rStyle w:val="NormalTok"/>
+        </w:rPr>
+        <w:t xml:space="preserve">csc</w:t>
+      </w:r>
+    </w:p>
+    <w:p>
+      <w:pPr>
+        <w:pStyle w:val="FirstParagraph"/>
+      </w:pPr>
+      <w:r>
+        <w:t xml:space="preserve">on Unix systems.</w:t>
       </w:r>
     </w:p>
     <w:p>
@@ -1572,21 +1897,98 @@
         <w:pStyle w:val="BodyText"/>
       </w:pPr>
       <w:r>
-        <w:t xml:space="preserve">You can download Geany</w:t>
-      </w:r>
-      <w:r>
-        <w:t xml:space="preserve"> </w:t>
-      </w:r>
-      <w:hyperlink r:id="rId63">
-        <w:r>
-          <w:rPr>
-            <w:rStyle w:val="Hyperlink"/>
-          </w:rPr>
-          <w:t xml:space="preserve">from their website</w:t>
-        </w:r>
-      </w:hyperlink>
-      <w:r>
-        <w:t xml:space="preserve">, for any operating system.</w:t>
+        <w:t xml:space="preserve">Now open a .cs file using Geany. Click the arrow next to the</w:t>
+      </w:r>
+      <w:r>
+        <w:t xml:space="preserve"> </w:t>
+      </w:r>
+      <w:r>
+        <w:t xml:space="preserve">“</w:t>
+      </w:r>
+      <w:r>
+        <w:t xml:space="preserve">Build</w:t>
+      </w:r>
+      <w:r>
+        <w:t xml:space="preserve">”</w:t>
+      </w:r>
+      <w:r>
+        <w:t xml:space="preserve"> </w:t>
+      </w:r>
+      <w:r>
+        <w:t xml:space="preserve">Button and click</w:t>
+      </w:r>
+      <w:r>
+        <w:t xml:space="preserve"> </w:t>
+      </w:r>
+      <w:r>
+        <w:t xml:space="preserve">“</w:t>
+      </w:r>
+      <w:r>
+        <w:t xml:space="preserve">Set Build Commands</w:t>
+      </w:r>
+      <w:r>
+        <w:t xml:space="preserve">”</w:t>
+      </w:r>
+      <w:r>
+        <w:t xml:space="preserve"> </w:t>
+      </w:r>
+      <w:r>
+        <w:t xml:space="preserve">from the dropdown menu.</w:t>
+      </w:r>
+    </w:p>
+    <w:p>
+      <w:pPr>
+        <w:pStyle w:val="CaptionedFigure"/>
+      </w:pPr>
+      <w:r>
+        <w:drawing>
+          <wp:inline>
+            <wp:extent cx="4629150" cy="1924050"/>
+            <wp:effectExtent b="0" l="0" r="0" t="0"/>
+            <wp:docPr descr="Accessing the menu to set build commands" title="" id="1" name="Picture"/>
+            <a:graphic>
+              <a:graphicData uri="http://schemas.openxmlformats.org/drawingml/2006/picture">
+                <pic:pic>
+                  <pic:nvPicPr>
+                    <pic:cNvPr descr="./img/setBuildCommand_1.png" id="0" name="Picture"/>
+                    <pic:cNvPicPr>
+                      <a:picLocks noChangeArrowheads="1" noChangeAspect="1"/>
+                    </pic:cNvPicPr>
+                  </pic:nvPicPr>
+                  <pic:blipFill>
+                    <a:blip r:embed="rId67"/>
+                    <a:stretch>
+                      <a:fillRect/>
+                    </a:stretch>
+                  </pic:blipFill>
+                  <pic:spPr bwMode="auto">
+                    <a:xfrm>
+                      <a:off x="0" y="0"/>
+                      <a:ext cx="4629150" cy="1924050"/>
+                    </a:xfrm>
+                    <a:prstGeom prst="rect">
+                      <a:avLst/>
+                    </a:prstGeom>
+                    <a:noFill/>
+                    <a:ln w="9525">
+                      <a:noFill/>
+                      <a:headEnd/>
+                      <a:tailEnd/>
+                    </a:ln>
+                  </pic:spPr>
+                </pic:pic>
+              </a:graphicData>
+            </a:graphic>
+          </wp:inline>
+        </w:drawing>
+      </w:r>
+    </w:p>
+    <w:p>
+      <w:pPr>
+        <w:pStyle w:val="ImageCaption"/>
+      </w:pPr>
+      <w:r>
+        <w:t xml:space="preserve">Accessing the menu to set build commands</w:t>
       </w:r>
     </w:p>
     <w:p>
@@ -1594,21 +1996,7 @@
         <w:pStyle w:val="BodyText"/>
       </w:pPr>
       <w:r>
-        <w:t xml:space="preserve">Unfortunately, Geany does not natively build and compile C# code. To use Geany as a text editor for C#, we must download the Mono C# compiler</w:t>
-      </w:r>
-      <w:r>
-        <w:t xml:space="preserve"> </w:t>
-      </w:r>
-      <w:hyperlink r:id="rId64">
-        <w:r>
-          <w:rPr>
-            <w:rStyle w:val="Hyperlink"/>
-          </w:rPr>
-          <w:t xml:space="preserve">from their website</w:t>
-        </w:r>
-      </w:hyperlink>
-      <w:r>
-        <w:t xml:space="preserve">. Make sure to download the most recent version to assure your compiler has the most up-to-date version of</w:t>
+        <w:t xml:space="preserve">In the</w:t>
       </w:r>
       <w:r>
         <w:t xml:space="preserve"> </w:t>
@@ -1617,13 +2005,16 @@
         <w:t xml:space="preserve">“</w:t>
       </w:r>
       <w:r>
-        <w:t xml:space="preserve">.NET</w:t>
+        <w:t xml:space="preserve">Set Build Commands</w:t>
       </w:r>
       <w:r>
         <w:t xml:space="preserve">”</w:t>
       </w:r>
       <w:r>
-        <w:t xml:space="preserve">. Once you download Mono, locate the</w:t>
+        <w:t xml:space="preserve"> </w:t>
+      </w:r>
+      <w:r>
+        <w:t xml:space="preserve">window, erase the entry next to the</w:t>
       </w:r>
       <w:r>
         <w:t xml:space="preserve"> </w:t>
@@ -1632,6 +2023,24 @@
         <w:t xml:space="preserve">“</w:t>
       </w:r>
       <w:r>
+        <w:t xml:space="preserve">Compile</w:t>
+      </w:r>
+      <w:r>
+        <w:t xml:space="preserve">”</w:t>
+      </w:r>
+      <w:r>
+        <w:t xml:space="preserve"> </w:t>
+      </w:r>
+      <w:r>
+        <w:t xml:space="preserve">button and paste the file path to the</w:t>
+      </w:r>
+      <w:r>
+        <w:t xml:space="preserve"> </w:t>
+      </w:r>
+      <w:r>
+        <w:t xml:space="preserve">“</w:t>
+      </w:r>
+      <w:r>
         <w:t xml:space="preserve">csc.bat</w:t>
       </w:r>
       <w:r>
@@ -1641,7 +2050,13 @@
         <w:t xml:space="preserve"> </w:t>
       </w:r>
       <w:r>
-        <w:t xml:space="preserve">file in Mono’s</w:t>
+        <w:t xml:space="preserve">in quotation marks.</w:t>
+      </w:r>
+      <w:r>
+        <w:t xml:space="preserve"> </w:t>
+      </w:r>
+      <w:r>
+        <w:t xml:space="preserve">After the file path, create a single space followed by</w:t>
       </w:r>
       <w:r>
         <w:t xml:space="preserve"> </w:t>
@@ -1650,7 +2065,7 @@
         <w:t xml:space="preserve">“</w:t>
       </w:r>
       <w:r>
-        <w:t xml:space="preserve">bin</w:t>
+        <w:t xml:space="preserve">%f</w:t>
       </w:r>
       <w:r>
         <w:t xml:space="preserve">”</w:t>
@@ -1659,7 +2074,56 @@
         <w:t xml:space="preserve"> </w:t>
       </w:r>
       <w:r>
-        <w:t xml:space="preserve">folder and copy the file path. Now open a .cs file using Geany. Click the arrow next to the</w:t>
+        <w:t xml:space="preserve">with the quotaion marks.</w:t>
+      </w:r>
+      <w:r>
+        <w:t xml:space="preserve"> </w:t>
+      </w:r>
+      <w:r>
+        <w:t xml:space="preserve">All in all, you should have something of the form</w:t>
+      </w:r>
+    </w:p>
+    <w:p>
+      <w:pPr>
+        <w:pStyle w:val="SourceCode"/>
+      </w:pPr>
+      <w:r>
+        <w:rPr>
+          <w:rStyle w:val="StringTok"/>
+        </w:rPr>
+        <w:t xml:space="preserve">"C:\Program Files (x86)\Mono</w:t>
+      </w:r>
+      <w:r>
+        <w:rPr>
+          <w:rStyle w:val="SpecialCharTok"/>
+        </w:rPr>
+        <w:t xml:space="preserve">\b</w:t>
+      </w:r>
+      <w:r>
+        <w:rPr>
+          <w:rStyle w:val="StringTok"/>
+        </w:rPr>
+        <w:t xml:space="preserve">in\csc.bat"</w:t>
+      </w:r>
+      <w:r>
+        <w:rPr>
+          <w:rStyle w:val="NormalTok"/>
+        </w:rPr>
+        <w:t xml:space="preserve"> </w:t>
+      </w:r>
+      <w:r>
+        <w:rPr>
+          <w:rStyle w:val="StringTok"/>
+        </w:rPr>
+        <w:t xml:space="preserve">"%f"</w:t>
+      </w:r>
+    </w:p>
+    <w:p>
+      <w:pPr>
+        <w:pStyle w:val="FirstParagraph"/>
+      </w:pPr>
+      <w:r>
+        <w:t xml:space="preserve">in the</w:t>
       </w:r>
       <w:r>
         <w:t xml:space="preserve"> </w:t>
@@ -1668,7 +2132,7 @@
         <w:t xml:space="preserve">“</w:t>
       </w:r>
       <w:r>
-        <w:t xml:space="preserve">Build</w:t>
+        <w:t xml:space="preserve">Command</w:t>
       </w:r>
       <w:r>
         <w:t xml:space="preserve">”</w:t>
@@ -1677,7 +2141,7 @@
         <w:t xml:space="preserve"> </w:t>
       </w:r>
       <w:r>
-        <w:t xml:space="preserve">Button and click</w:t>
+        <w:t xml:space="preserve">field of the</w:t>
       </w:r>
       <w:r>
         <w:t xml:space="preserve"> </w:t>
@@ -1686,7 +2150,7 @@
         <w:t xml:space="preserve">“</w:t>
       </w:r>
       <w:r>
-        <w:t xml:space="preserve">Set Build Commands</w:t>
+        <w:t xml:space="preserve">Compile</w:t>
       </w:r>
       <w:r>
         <w:t xml:space="preserve">”</w:t>
@@ -1695,7 +2159,7 @@
         <w:t xml:space="preserve"> </w:t>
       </w:r>
       <w:r>
-        <w:t xml:space="preserve">from the dropdown menu.</w:t>
+        <w:t xml:space="preserve">line.</w:t>
       </w:r>
     </w:p>
     <w:p>
@@ -1703,79 +2167,7 @@
         <w:pStyle w:val="BodyText"/>
       </w:pPr>
       <w:r>
-        <w:t xml:space="preserve">In the</w:t>
-      </w:r>
-      <w:r>
-        <w:t xml:space="preserve"> </w:t>
-      </w:r>
-      <w:r>
-        <w:t xml:space="preserve">“</w:t>
-      </w:r>
-      <w:r>
-        <w:t xml:space="preserve">Set Build Commands</w:t>
-      </w:r>
-      <w:r>
-        <w:t xml:space="preserve">”</w:t>
-      </w:r>
-      <w:r>
-        <w:t xml:space="preserve"> </w:t>
-      </w:r>
-      <w:r>
-        <w:t xml:space="preserve">window, erase the entry next to the</w:t>
-      </w:r>
-      <w:r>
-        <w:t xml:space="preserve"> </w:t>
-      </w:r>
-      <w:r>
-        <w:t xml:space="preserve">“</w:t>
-      </w:r>
-      <w:r>
-        <w:t xml:space="preserve">Compile</w:t>
-      </w:r>
-      <w:r>
-        <w:t xml:space="preserve">”</w:t>
-      </w:r>
-      <w:r>
-        <w:t xml:space="preserve"> </w:t>
-      </w:r>
-      <w:r>
-        <w:t xml:space="preserve">button and paste the file path to the</w:t>
-      </w:r>
-      <w:r>
-        <w:t xml:space="preserve"> </w:t>
-      </w:r>
-      <w:r>
-        <w:t xml:space="preserve">“</w:t>
-      </w:r>
-      <w:r>
-        <w:t xml:space="preserve">csc.bat</w:t>
-      </w:r>
-      <w:r>
-        <w:t xml:space="preserve">”</w:t>
-      </w:r>
-      <w:r>
-        <w:t xml:space="preserve"> </w:t>
-      </w:r>
-      <w:r>
-        <w:t xml:space="preserve">in qutotation marks. After the file path, create a single space followed by</w:t>
-      </w:r>
-      <w:r>
-        <w:t xml:space="preserve"> </w:t>
-      </w:r>
-      <w:r>
-        <w:t xml:space="preserve">“</w:t>
-      </w:r>
-      <w:r>
-        <w:t xml:space="preserve">%f</w:t>
-      </w:r>
-      <w:r>
-        <w:t xml:space="preserve">”</w:t>
-      </w:r>
-      <w:r>
-        <w:t xml:space="preserve"> </w:t>
-      </w:r>
-      <w:r>
-        <w:t xml:space="preserve">with the quotaion marks. Confirm the change by clicking OK and now you will be able to compile, build, and execute</w:t>
+        <w:t xml:space="preserve">Confirm the change by clicking OK and now you will be able to compile, build, and execute</w:t>
       </w:r>
       <w:r>
         <w:t xml:space="preserve"> </w:t>
@@ -1799,7 +2191,46 @@
         <w:pStyle w:val="CaptionedFigure"/>
       </w:pPr>
       <w:r>
-        <w:t xml:space="preserve">Set Build Commands Example</w:t>
+        <w:drawing>
+          <wp:inline>
+            <wp:extent cx="5053263" cy="4581625"/>
+            <wp:effectExtent b="0" l="0" r="0" t="0"/>
+            <wp:docPr descr="Setting the build commands" title="" id="1" name="Picture"/>
+            <a:graphic>
+              <a:graphicData uri="http://schemas.openxmlformats.org/drawingml/2006/picture">
+                <pic:pic>
+                  <pic:nvPicPr>
+                    <pic:cNvPr descr="./img/setBuildCommand_2.png" id="0" name="Picture"/>
+                    <pic:cNvPicPr>
+                      <a:picLocks noChangeArrowheads="1" noChangeAspect="1"/>
+                    </pic:cNvPicPr>
+                  </pic:nvPicPr>
+                  <pic:blipFill>
+                    <a:blip r:embed="rId68"/>
+                    <a:stretch>
+                      <a:fillRect/>
+                    </a:stretch>
+                  </pic:blipFill>
+                  <pic:spPr bwMode="auto">
+                    <a:xfrm>
+                      <a:off x="0" y="0"/>
+                      <a:ext cx="5053263" cy="4581625"/>
+                    </a:xfrm>
+                    <a:prstGeom prst="rect">
+                      <a:avLst/>
+                    </a:prstGeom>
+                    <a:noFill/>
+                    <a:ln w="9525">
+                      <a:noFill/>
+                      <a:headEnd/>
+                      <a:tailEnd/>
+                    </a:ln>
+                  </pic:spPr>
+                </pic:pic>
+              </a:graphicData>
+            </a:graphic>
+          </wp:inline>
+        </w:drawing>
       </w:r>
     </w:p>
     <w:p>
@@ -1807,11 +2238,11 @@
         <w:pStyle w:val="ImageCaption"/>
       </w:pPr>
       <w:r>
-        <w:t xml:space="preserve">Set Build Commands Example</w:t>
-      </w:r>
-    </w:p>
-    <w:bookmarkEnd w:id="65"/>
-    <w:bookmarkStart w:id="72" w:name="installing-anything-anywhere"/>
+        <w:t xml:space="preserve">Setting the build commands</w:t>
+      </w:r>
+    </w:p>
+    <w:bookmarkEnd w:id="69"/>
+    <w:bookmarkStart w:id="76" w:name="installing-anything-anywhere"/>
     <w:p>
       <w:pPr>
         <w:pStyle w:val="Heading3"/>
@@ -1830,7 +2261,7 @@
       <w:r>
         <w:t xml:space="preserve"> </w:t>
       </w:r>
-      <w:hyperlink r:id="rId66">
+      <w:hyperlink r:id="rId70">
         <w:r>
           <w:rPr>
             <w:rStyle w:val="Hyperlink"/>
@@ -1855,7 +2286,7 @@
       <w:r>
         <w:t xml:space="preserve"> </w:t>
       </w:r>
-      <w:hyperlink r:id="rId66">
+      <w:hyperlink r:id="rId70">
         <w:r>
           <w:rPr>
             <w:rStyle w:val="Hyperlink"/>
@@ -1908,7 +2339,7 @@
       <w:r>
         <w:t xml:space="preserve"> </w:t>
       </w:r>
-      <w:hyperlink r:id="rId67">
+      <w:hyperlink r:id="rId71">
         <w:r>
           <w:rPr>
             <w:rStyle w:val="Hyperlink"/>
@@ -1928,7 +2359,7 @@
         </w:numPr>
         <w:pStyle w:val="Compact"/>
       </w:pPr>
-      <w:hyperlink r:id="rId68">
+      <w:hyperlink r:id="rId72">
         <w:r>
           <w:rPr>
             <w:rStyle w:val="Hyperlink"/>
@@ -1951,7 +2382,7 @@
         </w:numPr>
         <w:pStyle w:val="Compact"/>
       </w:pPr>
-      <w:hyperlink r:id="rId69">
+      <w:hyperlink r:id="rId73">
         <w:r>
           <w:rPr>
             <w:rStyle w:val="Hyperlink"/>
@@ -2012,7 +2443,7 @@
       <w:r>
         <w:t xml:space="preserve"> </w:t>
       </w:r>
-      <w:hyperlink r:id="rId70">
+      <w:hyperlink r:id="rId74">
         <w:r>
           <w:rPr>
             <w:rStyle w:val="Hyperlink"/>
@@ -2049,7 +2480,7 @@
       <w:r>
         <w:t xml:space="preserve"> </w:t>
       </w:r>
-      <w:hyperlink r:id="rId71">
+      <w:hyperlink r:id="rId75">
         <w:r>
           <w:rPr>
             <w:rStyle w:val="Hyperlink"/>
@@ -2061,9 +2492,9 @@
         <w:t xml:space="preserve">, which drastically reduces the interest for you to consider this option.</w:t>
       </w:r>
     </w:p>
-    <w:bookmarkEnd w:id="72"/>
-    <w:bookmarkEnd w:id="73"/>
-    <w:bookmarkStart w:id="74" w:name="X94cb8dd35a3b45f12443c1d1a04f7bd04726986"/>
+    <w:bookmarkEnd w:id="76"/>
+    <w:bookmarkEnd w:id="77"/>
+    <w:bookmarkStart w:id="78" w:name="X94cb8dd35a3b45f12443c1d1a04f7bd04726986"/>
     <w:p>
       <w:pPr>
         <w:pStyle w:val="Heading2"/>
@@ -2103,8 +2534,8 @@
         <w:t xml:space="preserve">Visual Studio should be pre-installed on every computer.</w:t>
       </w:r>
     </w:p>
-    <w:bookmarkEnd w:id="74"/>
-    <w:bookmarkStart w:id="80" w:name="compiling-code-on-line"/>
+    <w:bookmarkEnd w:id="78"/>
+    <w:bookmarkStart w:id="84" w:name="compiling-code-on-line"/>
     <w:p>
       <w:pPr>
         <w:pStyle w:val="Heading2"/>
@@ -2142,7 +2573,7 @@
         </w:numPr>
         <w:pStyle w:val="Compact"/>
       </w:pPr>
-      <w:hyperlink r:id="rId75">
+      <w:hyperlink r:id="rId79">
         <w:r>
           <w:rPr>
             <w:rStyle w:val="Hyperlink"/>
@@ -2159,7 +2590,7 @@
         </w:numPr>
         <w:pStyle w:val="Compact"/>
       </w:pPr>
-      <w:hyperlink r:id="rId76">
+      <w:hyperlink r:id="rId80">
         <w:r>
           <w:rPr>
             <w:rStyle w:val="Hyperlink"/>
@@ -2176,7 +2607,7 @@
         </w:numPr>
         <w:pStyle w:val="Compact"/>
       </w:pPr>
-      <w:hyperlink r:id="rId77">
+      <w:hyperlink r:id="rId81">
         <w:r>
           <w:rPr>
             <w:rStyle w:val="Hyperlink"/>
@@ -2193,7 +2624,7 @@
         </w:numPr>
         <w:pStyle w:val="Compact"/>
       </w:pPr>
-      <w:hyperlink r:id="rId78">
+      <w:hyperlink r:id="rId82">
         <w:r>
           <w:rPr>
             <w:rStyle w:val="Hyperlink"/>
@@ -2210,7 +2641,7 @@
         </w:numPr>
         <w:pStyle w:val="Compact"/>
       </w:pPr>
-      <w:hyperlink r:id="rId79">
+      <w:hyperlink r:id="rId83">
         <w:r>
           <w:rPr>
             <w:rStyle w:val="Hyperlink"/>
@@ -2233,8 +2664,8 @@
         <w:t xml:space="preserve">However, they can be a good support if you would like to test a short snippet of code but do not have access at the moment to a computer with MonoDevelop or Visual Studio installed.</w:t>
       </w:r>
     </w:p>
-    <w:bookmarkEnd w:id="80"/>
-    <w:bookmarkEnd w:id="81"/>
+    <w:bookmarkEnd w:id="84"/>
+    <w:bookmarkEnd w:id="85"/>
     <w:sectPr/>
   </w:body>
 </w:document>

</xml_diff>

<commit_message>
Deploying to gh-pages from @ csci-1301/csci-1301.github.io@8b91c18635182ccc8681ee10f0b0c6bf144086d6 🚀
</commit_message>
<xml_diff>
--- a/software_install.docx
+++ b/software_install.docx
@@ -34,7 +34,7 @@
         <w:pStyle w:val="Date"/>
       </w:pPr>
       <w:r>
-        <w:t xml:space="preserve">February   8, 2022 (04:57:57 PM)</w:t>
+        <w:t xml:space="preserve">February   8, 2022 (05:52:07 PM)</w:t>
       </w:r>
     </w:p>
     <w:sdt>
@@ -1943,7 +1943,7 @@
       <w:r>
         <w:drawing>
           <wp:inline>
-            <wp:extent cx="4629150" cy="1924050"/>
+            <wp:extent cx="5334000" cy="2217012"/>
             <wp:effectExtent b="0" l="0" r="0" t="0"/>
             <wp:docPr descr="Accessing the menu to set build commands" title="" id="1" name="Picture"/>
             <a:graphic>
@@ -1964,7 +1964,7 @@
                   <pic:spPr bwMode="auto">
                     <a:xfrm>
                       <a:off x="0" y="0"/>
-                      <a:ext cx="4629150" cy="1924050"/>
+                      <a:ext cx="5334000" cy="2217012"/>
                     </a:xfrm>
                     <a:prstGeom prst="rect">
                       <a:avLst/>
@@ -2193,7 +2193,7 @@
       <w:r>
         <w:drawing>
           <wp:inline>
-            <wp:extent cx="5053263" cy="4581625"/>
+            <wp:extent cx="5334000" cy="4836160"/>
             <wp:effectExtent b="0" l="0" r="0" t="0"/>
             <wp:docPr descr="Setting the build commands" title="" id="1" name="Picture"/>
             <a:graphic>
@@ -2214,7 +2214,7 @@
                   <pic:spPr bwMode="auto">
                     <a:xfrm>
                       <a:off x="0" y="0"/>
-                      <a:ext cx="5053263" cy="4581625"/>
+                      <a:ext cx="5334000" cy="4836160"/>
                     </a:xfrm>
                     <a:prstGeom prst="rect">
                       <a:avLst/>

</xml_diff>